<commit_message>
add contact to doc
</commit_message>
<xml_diff>
--- a/Shawn Thompson CV - high contrast.docx
+++ b/Shawn Thompson CV - high contrast.docx
@@ -1695,43 +1695,16 @@
         <w:lastRenderedPageBreak/>
         <w:t xml:space="preserve">Certificates from </w:t>
       </w:r>
-      <w:r>
-        <w:rPr>
-          <w:rStyle w:val="Hyperlink"/>
-        </w:rPr>
-        <w:fldChar w:fldCharType="begin"/>
-      </w:r>
-      <w:r>
-        <w:rPr>
-          <w:rStyle w:val="Hyperlink"/>
-        </w:rPr>
-        <w:instrText>HYPERLINK "https://eliquotraining.com/"</w:instrText>
-      </w:r>
-      <w:r>
-        <w:rPr>
-          <w:rStyle w:val="Hyperlink"/>
-        </w:rPr>
-      </w:r>
-      <w:r>
-        <w:rPr>
-          <w:rStyle w:val="Hyperlink"/>
-        </w:rPr>
-        <w:fldChar w:fldCharType="separate"/>
-      </w:r>
-      <w:proofErr w:type="spellStart"/>
-      <w:r>
-        <w:rPr>
-          <w:rStyle w:val="Hyperlink"/>
-        </w:rPr>
-        <w:t>Eliquo</w:t>
-      </w:r>
-      <w:proofErr w:type="spellEnd"/>
-      <w:r>
-        <w:rPr>
-          <w:rStyle w:val="Hyperlink"/>
-        </w:rPr>
-        <w:fldChar w:fldCharType="end"/>
-      </w:r>
+      <w:hyperlink r:id="rId25" w:history="1">
+        <w:proofErr w:type="spellStart"/>
+        <w:r>
+          <w:rPr>
+            <w:rStyle w:val="Hyperlink"/>
+          </w:rPr>
+          <w:t>Eliquo</w:t>
+        </w:r>
+        <w:proofErr w:type="spellEnd"/>
+      </w:hyperlink>
       <w:r>
         <w:t xml:space="preserve"> in the following:</w:t>
       </w:r>
@@ -1901,7 +1874,7 @@
       <w:r>
         <w:t xml:space="preserve">Certificates from </w:t>
       </w:r>
-      <w:hyperlink r:id="rId25" w:history="1">
+      <w:hyperlink r:id="rId26" w:history="1">
         <w:r>
           <w:rPr>
             <w:rStyle w:val="Hyperlink"/>
@@ -2460,13 +2433,39 @@
         <w:t>Available Upon Request</w:t>
       </w:r>
     </w:p>
+    <w:p>
+      <w:pPr>
+        <w:pStyle w:val="Heading2"/>
+      </w:pPr>
+      <w:r>
+        <w:t>Contact information</w:t>
+      </w:r>
+    </w:p>
+    <w:p>
+      <w:r>
+        <w:t>Call: 613-363-7468</w:t>
+      </w:r>
+    </w:p>
+    <w:p>
+      <w:r>
+        <w:t xml:space="preserve">Email: </w:t>
+      </w:r>
+      <w:hyperlink r:id="rId27" w:history="1">
+        <w:r>
+          <w:rPr>
+            <w:rStyle w:val="Hyperlink"/>
+          </w:rPr>
+          <w:t>plansmash@me.com</w:t>
+        </w:r>
+      </w:hyperlink>
+      <w:r>
+        <w:t xml:space="preserve"> </w:t>
+      </w:r>
+    </w:p>
     <w:sectPr>
-      <w:headerReference w:type="even" r:id="rId26"/>
-      <w:headerReference w:type="default" r:id="rId27"/>
-      <w:footerReference w:type="even" r:id="rId28"/>
-      <w:footerReference w:type="default" r:id="rId29"/>
+      <w:headerReference w:type="even" r:id="rId28"/>
+      <w:headerReference w:type="default" r:id="rId29"/>
       <w:headerReference w:type="first" r:id="rId30"/>
-      <w:footerReference w:type="first" r:id="rId31"/>
       <w:pgSz w:w="12240" w:h="15840"/>
       <w:pgMar w:top="1440" w:right="1440" w:bottom="1440" w:left="1440" w:header="708" w:footer="708" w:gutter="0"/>
       <w:cols w:space="708"/>
@@ -2499,36 +2498,6 @@
     </w:p>
   </w:endnote>
 </w:endnotes>
-</file>
-
-<file path=word/footer1.xml><?xml version="1.0" encoding="utf-8"?>
-<w:ftr xmlns:wpc="http://schemas.microsoft.com/office/word/2010/wordprocessingCanvas" xmlns:cx="http://schemas.microsoft.com/office/drawing/2014/chartex" xmlns:cx1="http://schemas.microsoft.com/office/drawing/2015/9/8/chartex" xmlns:cx2="http://schemas.microsoft.com/office/drawing/2015/10/21/chartex" xmlns:cx3="http://schemas.microsoft.com/office/drawing/2016/5/9/chartex" xmlns:cx4="http://schemas.microsoft.com/office/drawing/2016/5/10/chartex" xmlns:cx5="http://schemas.microsoft.com/office/drawing/2016/5/11/chartex" xmlns:cx6="http://schemas.microsoft.com/office/drawing/2016/5/12/chartex" xmlns:cx7="http://schemas.microsoft.com/office/drawing/2016/5/13/chartex" xmlns:cx8="http://schemas.microsoft.com/office/drawing/2016/5/14/chartex" xmlns:mc="http://schemas.openxmlformats.org/markup-compatibility/2006" xmlns:aink="http://schemas.microsoft.com/office/drawing/2016/ink" xmlns:am3d="http://schemas.microsoft.com/office/drawing/2017/model3d" xmlns:o="urn:schemas-microsoft-com:office:office" xmlns:r="http://schemas.openxmlformats.org/officeDocument/2006/relationships" xmlns:m="http://schemas.openxmlformats.org/officeDocument/2006/math" xmlns:v="urn:schemas-microsoft-com:vml" xmlns:wp14="http://schemas.microsoft.com/office/word/2010/wordprocessingDrawing" xmlns:wp="http://schemas.openxmlformats.org/drawingml/2006/wordprocessingDrawing" xmlns:w10="urn:schemas-microsoft-com:office:word" xmlns:w="http://schemas.openxmlformats.org/wordprocessingml/2006/main" xmlns:w14="http://schemas.microsoft.com/office/word/2010/wordml" xmlns:w15="http://schemas.microsoft.com/office/word/2012/wordml" xmlns:w16cex="http://schemas.microsoft.com/office/word/2018/wordml/cex" xmlns:w16cid="http://schemas.microsoft.com/office/word/2016/wordml/cid" xmlns:w16="http://schemas.microsoft.com/office/word/2018/wordml" xmlns:w16se="http://schemas.microsoft.com/office/word/2015/wordml/symex" xmlns:wpg="http://schemas.microsoft.com/office/word/2010/wordprocessingGroup" xmlns:wpi="http://schemas.microsoft.com/office/word/2010/wordprocessingInk" xmlns:wne="http://schemas.microsoft.com/office/word/2006/wordml" xmlns:wps="http://schemas.microsoft.com/office/word/2010/wordprocessingShape" mc:Ignorable="w14 w15 w16se w16cid w16 w16cex wp14">
-  <w:p>
-    <w:pPr>
-      <w:pStyle w:val="Footer"/>
-    </w:pPr>
-  </w:p>
-</w:ftr>
-</file>
-
-<file path=word/footer2.xml><?xml version="1.0" encoding="utf-8"?>
-<w:ftr xmlns:wpc="http://schemas.microsoft.com/office/word/2010/wordprocessingCanvas" xmlns:cx="http://schemas.microsoft.com/office/drawing/2014/chartex" xmlns:cx1="http://schemas.microsoft.com/office/drawing/2015/9/8/chartex" xmlns:cx2="http://schemas.microsoft.com/office/drawing/2015/10/21/chartex" xmlns:cx3="http://schemas.microsoft.com/office/drawing/2016/5/9/chartex" xmlns:cx4="http://schemas.microsoft.com/office/drawing/2016/5/10/chartex" xmlns:cx5="http://schemas.microsoft.com/office/drawing/2016/5/11/chartex" xmlns:cx6="http://schemas.microsoft.com/office/drawing/2016/5/12/chartex" xmlns:cx7="http://schemas.microsoft.com/office/drawing/2016/5/13/chartex" xmlns:cx8="http://schemas.microsoft.com/office/drawing/2016/5/14/chartex" xmlns:mc="http://schemas.openxmlformats.org/markup-compatibility/2006" xmlns:aink="http://schemas.microsoft.com/office/drawing/2016/ink" xmlns:am3d="http://schemas.microsoft.com/office/drawing/2017/model3d" xmlns:o="urn:schemas-microsoft-com:office:office" xmlns:r="http://schemas.openxmlformats.org/officeDocument/2006/relationships" xmlns:m="http://schemas.openxmlformats.org/officeDocument/2006/math" xmlns:v="urn:schemas-microsoft-com:vml" xmlns:wp14="http://schemas.microsoft.com/office/word/2010/wordprocessingDrawing" xmlns:wp="http://schemas.openxmlformats.org/drawingml/2006/wordprocessingDrawing" xmlns:w10="urn:schemas-microsoft-com:office:word" xmlns:w="http://schemas.openxmlformats.org/wordprocessingml/2006/main" xmlns:w14="http://schemas.microsoft.com/office/word/2010/wordml" xmlns:w15="http://schemas.microsoft.com/office/word/2012/wordml" xmlns:w16cex="http://schemas.microsoft.com/office/word/2018/wordml/cex" xmlns:w16cid="http://schemas.microsoft.com/office/word/2016/wordml/cid" xmlns:w16="http://schemas.microsoft.com/office/word/2018/wordml" xmlns:w16se="http://schemas.microsoft.com/office/word/2015/wordml/symex" xmlns:wpg="http://schemas.microsoft.com/office/word/2010/wordprocessingGroup" xmlns:wpi="http://schemas.microsoft.com/office/word/2010/wordprocessingInk" xmlns:wne="http://schemas.microsoft.com/office/word/2006/wordml" xmlns:wps="http://schemas.microsoft.com/office/word/2010/wordprocessingShape" mc:Ignorable="w14 w15 w16se w16cid w16 w16cex wp14">
-  <w:p>
-    <w:pPr>
-      <w:pStyle w:val="Footer"/>
-    </w:pPr>
-  </w:p>
-</w:ftr>
-</file>
-
-<file path=word/footer3.xml><?xml version="1.0" encoding="utf-8"?>
-<w:ftr xmlns:wpc="http://schemas.microsoft.com/office/word/2010/wordprocessingCanvas" xmlns:cx="http://schemas.microsoft.com/office/drawing/2014/chartex" xmlns:cx1="http://schemas.microsoft.com/office/drawing/2015/9/8/chartex" xmlns:cx2="http://schemas.microsoft.com/office/drawing/2015/10/21/chartex" xmlns:cx3="http://schemas.microsoft.com/office/drawing/2016/5/9/chartex" xmlns:cx4="http://schemas.microsoft.com/office/drawing/2016/5/10/chartex" xmlns:cx5="http://schemas.microsoft.com/office/drawing/2016/5/11/chartex" xmlns:cx6="http://schemas.microsoft.com/office/drawing/2016/5/12/chartex" xmlns:cx7="http://schemas.microsoft.com/office/drawing/2016/5/13/chartex" xmlns:cx8="http://schemas.microsoft.com/office/drawing/2016/5/14/chartex" xmlns:mc="http://schemas.openxmlformats.org/markup-compatibility/2006" xmlns:aink="http://schemas.microsoft.com/office/drawing/2016/ink" xmlns:am3d="http://schemas.microsoft.com/office/drawing/2017/model3d" xmlns:o="urn:schemas-microsoft-com:office:office" xmlns:r="http://schemas.openxmlformats.org/officeDocument/2006/relationships" xmlns:m="http://schemas.openxmlformats.org/officeDocument/2006/math" xmlns:v="urn:schemas-microsoft-com:vml" xmlns:wp14="http://schemas.microsoft.com/office/word/2010/wordprocessingDrawing" xmlns:wp="http://schemas.openxmlformats.org/drawingml/2006/wordprocessingDrawing" xmlns:w10="urn:schemas-microsoft-com:office:word" xmlns:w="http://schemas.openxmlformats.org/wordprocessingml/2006/main" xmlns:w14="http://schemas.microsoft.com/office/word/2010/wordml" xmlns:w15="http://schemas.microsoft.com/office/word/2012/wordml" xmlns:w16cex="http://schemas.microsoft.com/office/word/2018/wordml/cex" xmlns:w16cid="http://schemas.microsoft.com/office/word/2016/wordml/cid" xmlns:w16="http://schemas.microsoft.com/office/word/2018/wordml" xmlns:w16se="http://schemas.microsoft.com/office/word/2015/wordml/symex" xmlns:wpg="http://schemas.microsoft.com/office/word/2010/wordprocessingGroup" xmlns:wpi="http://schemas.microsoft.com/office/word/2010/wordprocessingInk" xmlns:wne="http://schemas.microsoft.com/office/word/2006/wordml" xmlns:wps="http://schemas.microsoft.com/office/word/2010/wordprocessingShape" mc:Ignorable="w14 w15 w16se w16cid w16 w16cex wp14">
-  <w:p>
-    <w:pPr>
-      <w:pStyle w:val="Footer"/>
-    </w:pPr>
-  </w:p>
-</w:ftr>
 </file>
 
 <file path=word/footnotes.xml><?xml version="1.0" encoding="utf-8"?>
@@ -5638,7 +5607,6 @@
   <w:style w:type="character" w:default="1" w:styleId="DefaultParagraphFont">
     <w:name w:val="Default Paragraph Font"/>
     <w:uiPriority w:val="1"/>
-    <w:semiHidden/>
     <w:unhideWhenUsed/>
   </w:style>
   <w:style w:type="table" w:default="1" w:styleId="TableNormal">
@@ -5924,6 +5892,18 @@
       <w:u w:val="single"/>
     </w:rPr>
   </w:style>
+  <w:style w:type="character" w:styleId="UnresolvedMention">
+    <w:name w:val="Unresolved Mention"/>
+    <w:basedOn w:val="DefaultParagraphFont"/>
+    <w:uiPriority w:val="99"/>
+    <w:semiHidden/>
+    <w:unhideWhenUsed/>
+    <w:rsid w:val="00927F09"/>
+    <w:rPr>
+      <w:color w:val="605E5C"/>
+      <w:shd w:val="clear" w:color="auto" w:fill="E1DFDD"/>
+    </w:rPr>
+  </w:style>
 </w:styles>
 </file>
 
@@ -6189,15 +6169,6 @@
 </file>
 
 <file path=customXml/item1.xml><?xml version="1.0" encoding="utf-8"?>
-<?mso-contentType ?>
-<FormTemplates xmlns="http://schemas.microsoft.com/sharepoint/v3/contenttype/forms">
-  <Display>DocumentLibraryForm</Display>
-  <Edit>DocumentLibraryForm</Edit>
-  <New>DocumentLibraryForm</New>
-</FormTemplates>
-</file>
-
-<file path=customXml/item2.xml><?xml version="1.0" encoding="utf-8"?>
 <ct:contentTypeSchema xmlns:ct="http://schemas.microsoft.com/office/2006/metadata/contentType" xmlns:ma="http://schemas.microsoft.com/office/2006/metadata/properties/metaAttributes" ct:_="" ma:_="" ma:contentTypeName="Document" ma:contentTypeID="0x0101002F4780FCC3E90D4DB12322A7DC0D8F9B" ma:contentTypeVersion="13" ma:contentTypeDescription="Create a new document." ma:contentTypeScope="" ma:versionID="f0ae8d14e98f222c0a4406e4ada4ace7">
   <xsd:schema xmlns:xsd="http://www.w3.org/2001/XMLSchema" xmlns:xs="http://www.w3.org/2001/XMLSchema" xmlns:p="http://schemas.microsoft.com/office/2006/metadata/properties" xmlns:ns3="57795974-419f-484d-9309-a75bb3f86167" xmlns:ns4="6eb45faa-83d0-4448-a077-0f4487f59b2a" targetNamespace="http://schemas.microsoft.com/office/2006/metadata/properties" ma:root="true" ma:fieldsID="7be4ed7a2cd18ab7f55babcd343dd434" ns3:_="" ns4:_="">
     <xsd:import namespace="57795974-419f-484d-9309-a75bb3f86167"/>
@@ -6420,6 +6391,15 @@
 </ct:contentTypeSchema>
 </file>
 
+<file path=customXml/item2.xml><?xml version="1.0" encoding="utf-8"?>
+<?mso-contentType ?>
+<FormTemplates xmlns="http://schemas.microsoft.com/sharepoint/v3/contenttype/forms">
+  <Display>DocumentLibraryForm</Display>
+  <Edit>DocumentLibraryForm</Edit>
+  <New>DocumentLibraryForm</New>
+</FormTemplates>
+</file>
+
 <file path=customXml/item3.xml><?xml version="1.0" encoding="utf-8"?>
 <p:properties xmlns:p="http://schemas.microsoft.com/office/2006/metadata/properties" xmlns:xsi="http://www.w3.org/2001/XMLSchema-instance" xmlns:pc="http://schemas.microsoft.com/office/infopath/2007/PartnerControls">
   <documentManagement/>
@@ -6427,14 +6407,6 @@
 </file>
 
 <file path=customXml/itemProps1.xml><?xml version="1.0" encoding="utf-8"?>
-<ds:datastoreItem xmlns:ds="http://schemas.openxmlformats.org/officeDocument/2006/customXml" ds:itemID="{DB65100A-ACF1-4027-8779-5BA3ECE8D169}">
-  <ds:schemaRefs>
-    <ds:schemaRef ds:uri="http://schemas.microsoft.com/sharepoint/v3/contenttype/forms"/>
-  </ds:schemaRefs>
-</ds:datastoreItem>
-</file>
-
-<file path=customXml/itemProps2.xml><?xml version="1.0" encoding="utf-8"?>
 <ds:datastoreItem xmlns:ds="http://schemas.openxmlformats.org/officeDocument/2006/customXml" ds:itemID="{70210CA2-8B52-4C95-B56D-F0CEE49DE451}">
   <ds:schemaRefs>
     <ds:schemaRef ds:uri="http://schemas.microsoft.com/office/2006/metadata/contentType"/>
@@ -6453,6 +6425,14 @@
 </ds:datastoreItem>
 </file>
 
+<file path=customXml/itemProps2.xml><?xml version="1.0" encoding="utf-8"?>
+<ds:datastoreItem xmlns:ds="http://schemas.openxmlformats.org/officeDocument/2006/customXml" ds:itemID="{DB65100A-ACF1-4027-8779-5BA3ECE8D169}">
+  <ds:schemaRefs>
+    <ds:schemaRef ds:uri="http://schemas.microsoft.com/sharepoint/v3/contenttype/forms"/>
+  </ds:schemaRefs>
+</ds:datastoreItem>
+</file>
+
 <file path=customXml/itemProps3.xml><?xml version="1.0" encoding="utf-8"?>
 <ds:datastoreItem xmlns:ds="http://schemas.openxmlformats.org/officeDocument/2006/customXml" ds:itemID="{0A8ED454-1516-4FF3-B823-2AF5020815F4}">
   <ds:schemaRefs>

</xml_diff>